<commit_message>
sniffer script + add comment
</commit_message>
<xml_diff>
--- a/Rapport.docx
+++ b/Rapport.docx
@@ -2023,6 +2023,39 @@
         <w:t xml:space="preserve"> : ce script permet d'analyser le trafic réseau. Il prend en paramètre le chemin relatif d'un fichier. Il analyse ce fichier pour en extraire le nombre de paquets perdus et la latence du réseau. Les résultats sont affichés dans le terminal.</w:t>
       </w:r>
     </w:p>
+    <w:p/>
+    <w:p>
+      <w:r>
+        <w:t xml:space="preserve">Il est important de préciser que chaque script est indépendant l'un de l'autre ainsi, </w:t>
+      </w:r>
+      <w:r>
+        <w:rPr>
+          <w:rStyle w:val="Accentuation"/>
+        </w:rPr>
+        <w:t>submit.sh</w:t>
+      </w:r>
+      <w:r>
+        <w:t xml:space="preserve"> n'est pas obligatoire pour exécuter </w:t>
+      </w:r>
+      <w:r>
+        <w:rPr>
+          <w:rStyle w:val="Accentuation"/>
+        </w:rPr>
+        <w:t>netcat.sh</w:t>
+      </w:r>
+      <w:r>
+        <w:t xml:space="preserve"> ou encore m</w:t>
+      </w:r>
+      <w:r>
+        <w:rPr>
+          <w:rStyle w:val="Accentuation"/>
+        </w:rPr>
+        <w:t>onitor.sh</w:t>
+      </w:r>
+      <w:r>
+        <w:t>.</w:t>
+      </w:r>
+    </w:p>
     <w:p>
       <w:pPr>
         <w:pStyle w:val="Titre"/>
@@ -2089,7 +2122,6 @@
         <w:rPr>
           <w:lang w:val="fr-FR"/>
         </w:rPr>
-        <w:lastRenderedPageBreak/>
         <w:t>Métriques retenues</w:t>
       </w:r>
       <w:bookmarkEnd w:id="7"/>
@@ -2148,6 +2180,7 @@
       <w:bookmarkStart w:id="8" w:name="_Toc134459611"/>
       <w:proofErr w:type="spellStart"/>
       <w:r>
+        <w:lastRenderedPageBreak/>
         <w:t>Résultats</w:t>
       </w:r>
       <w:bookmarkEnd w:id="8"/>

</xml_diff>

<commit_message>
fix on sniffer cmd and on netcat sender node retrive
</commit_message>
<xml_diff>
--- a/Rapport.docx
+++ b/Rapport.docx
@@ -15,10 +15,7 @@
         <w:pStyle w:val="TitleCover"/>
       </w:pPr>
       <w:r>
-        <w:t xml:space="preserve">Rapport d’analyse </w:t>
-      </w:r>
-      <w:r>
-        <w:t>de performance du protocole TSCH et de l’ordonnancement Orchestra</w:t>
+        <w:t>Rapport d’analyse de performance du protocole TSCH et de l’ordonnancement Orchestra</w:t>
       </w:r>
     </w:p>
     <w:p>
@@ -82,25 +79,7 @@
             <w:color w:val="7F7FFF" w:themeColor="hyperlink" w:themeTint="80"/>
             <w:lang w:bidi="en-US"/>
           </w:rPr>
-          <w:t>https://github.com/EthanAndrea</w:t>
-        </w:r>
-        <w:r>
-          <w:rPr>
-            <w:rStyle w:val="Lienhypertexte"/>
-            <w:rFonts w:ascii="Tahoma" w:hAnsi="Tahoma"/>
-            <w:color w:val="7F7FFF" w:themeColor="hyperlink" w:themeTint="80"/>
-            <w:lang w:bidi="en-US"/>
-          </w:rPr>
-          <w:t>s</w:t>
-        </w:r>
-        <w:r>
-          <w:rPr>
-            <w:rStyle w:val="Lienhypertexte"/>
-            <w:rFonts w:ascii="Tahoma" w:hAnsi="Tahoma"/>
-            <w:color w:val="7F7FFF" w:themeColor="hyperlink" w:themeTint="80"/>
-            <w:lang w:bidi="en-US"/>
-          </w:rPr>
-          <w:t>/Tsch-OrchestraPerformanceAnalysis</w:t>
+          <w:t>https://github.com/EthanAndreas/Tsch-OrchestraPerformanceAnalysis</w:t>
         </w:r>
       </w:hyperlink>
     </w:p>
@@ -419,6 +398,15 @@
     <w:bookmarkStart w:id="0" w:name="_Toc134459604" w:displacedByCustomXml="next"/>
     <w:sdt>
       <w:sdtPr>
+        <w:rPr>
+          <w:rFonts w:asciiTheme="minorHAnsi" w:hAnsiTheme="minorHAnsi"/>
+          <w:bCs/>
+          <w:spacing w:val="0"/>
+          <w:kern w:val="0"/>
+          <w:sz w:val="22"/>
+          <w:szCs w:val="20"/>
+          <w:lang w:val="fr-FR"/>
+        </w:rPr>
         <w:id w:val="214085407"/>
         <w:docPartObj>
           <w:docPartGallery w:val="Table of Contents"/>
@@ -427,13 +415,7 @@
       </w:sdtPr>
       <w:sdtEndPr>
         <w:rPr>
-          <w:rFonts w:asciiTheme="minorHAnsi" w:hAnsiTheme="minorHAnsi"/>
-          <w:bCs/>
-          <w:spacing w:val="0"/>
-          <w:kern w:val="0"/>
-          <w:sz w:val="22"/>
-          <w:szCs w:val="20"/>
-          <w:lang w:val="fr-FR"/>
+          <w:b w:val="0"/>
         </w:rPr>
       </w:sdtEndPr>
       <w:sdtContent>
@@ -1385,14 +1367,9 @@
       <w:bookmarkStart w:id="1" w:name="_Toc134459605"/>
       <w:r>
         <w:lastRenderedPageBreak/>
-        <w:t xml:space="preserve">Structure du </w:t>
-      </w:r>
-      <w:proofErr w:type="spellStart"/>
-      <w:r>
-        <w:t>projet</w:t>
+        <w:t>Structure du projet</w:t>
       </w:r>
       <w:bookmarkEnd w:id="1"/>
-      <w:proofErr w:type="spellEnd"/>
     </w:p>
     <w:p>
       <w:pPr>
@@ -1585,124 +1562,175 @@
         <w:t xml:space="preserve"> via une API ou </w:t>
       </w:r>
       <w:r>
-        <w:t>en ligne de commande</w:t>
+        <w:t xml:space="preserve">en ligne de commande </w:t>
+      </w:r>
+      <w:r>
+        <w:t>via une connexion SSH</w:t>
+      </w:r>
+      <w:r>
+        <w:t>.</w:t>
       </w:r>
       <w:r>
         <w:t xml:space="preserve"> </w:t>
       </w:r>
       <w:r>
-        <w:t>via une connexion SSH</w:t>
-      </w:r>
-      <w:r>
-        <w:t>.</w:t>
-      </w:r>
+        <w:t xml:space="preserve">Ainsi, nous </w:t>
+      </w:r>
+      <w:r>
+        <w:t xml:space="preserve">avons créés des expériences contenant différents </w:t>
+      </w:r>
+      <w:r>
+        <w:t>nœuds utilisant TSCH et Orchestra</w:t>
+      </w:r>
+      <w:r>
+        <w:t>. Nous avons mis en place des groupes d'expérience</w:t>
+      </w:r>
+      <w:r>
+        <w:t>s</w:t>
+      </w:r>
+      <w:r>
+        <w:t xml:space="preserve"> ciblés sur </w:t>
+      </w:r>
+      <w:r>
+        <w:t>l'analyse d'</w:t>
+      </w:r>
+      <w:r>
+        <w:t>une métrique particulière</w:t>
+      </w:r>
+      <w:r>
+        <w:t>,</w:t>
+      </w:r>
+      <w:r>
+        <w:t xml:space="preserve"> où chaque expérience contenait des configurations différentes. </w:t>
+      </w:r>
+      <w:r>
+        <w:t>De ce fait, nous avons pu obtenir des résultats que nous avons pu analyser.</w:t>
+      </w:r>
+    </w:p>
+    <w:p>
       <w:r>
         <w:t xml:space="preserve"> </w:t>
       </w:r>
-      <w:r>
-        <w:t xml:space="preserve">Ainsi, nous </w:t>
-      </w:r>
-      <w:r>
-        <w:t xml:space="preserve">avons créés des expériences contenant différents </w:t>
-      </w:r>
-      <w:r>
-        <w:t>nœuds utilisant TSCH et Orchestra</w:t>
-      </w:r>
-      <w:r>
-        <w:t>. Nous avons mis en place des groupes d'expérience</w:t>
-      </w:r>
-      <w:r>
-        <w:t>s</w:t>
-      </w:r>
-      <w:r>
-        <w:t xml:space="preserve"> ciblés sur </w:t>
-      </w:r>
-      <w:r>
-        <w:t>l'analyse d'</w:t>
-      </w:r>
-      <w:r>
-        <w:t>une métrique particulière</w:t>
-      </w:r>
-      <w:r>
-        <w:t>,</w:t>
-      </w:r>
-      <w:r>
-        <w:t xml:space="preserve"> où chaque expérience contenait des configurations différentes. </w:t>
-      </w:r>
-      <w:r>
-        <w:t>De ce fait, nous avons pu obtenir des résultats que nous avons pu analyser.</w:t>
-      </w:r>
-    </w:p>
-    <w:p>
-      <w:r>
+    </w:p>
+    <w:p>
+      <w:pPr>
+        <w:pStyle w:val="Sous-titre"/>
+        <w:rPr>
+          <w:lang w:val="fr-FR"/>
+        </w:rPr>
+      </w:pPr>
+      <w:bookmarkStart w:id="3" w:name="_Toc134459607"/>
+      <w:r>
+        <w:rPr>
+          <w:lang w:val="fr-FR"/>
+        </w:rPr>
+        <w:t>I.</w:t>
+      </w:r>
+      <w:r>
+        <w:rPr>
+          <w:lang w:val="fr-FR"/>
+        </w:rPr>
+        <w:t>2</w:t>
+      </w:r>
+      <w:r>
+        <w:rPr>
+          <w:lang w:val="fr-FR"/>
+        </w:rPr>
         <w:t xml:space="preserve"> </w:t>
       </w:r>
-    </w:p>
-    <w:p>
-      <w:pPr>
-        <w:pStyle w:val="Sous-titre"/>
+      <w:r>
         <w:rPr>
           <w:lang w:val="fr-FR"/>
         </w:rPr>
-      </w:pPr>
-      <w:bookmarkStart w:id="3" w:name="_Toc134459607"/>
+        <w:t>Type de n</w:t>
+      </w:r>
       <w:r>
         <w:rPr>
           <w:lang w:val="fr-FR"/>
         </w:rPr>
-        <w:t>I.</w:t>
-      </w:r>
+        <w:t>œuds</w:t>
+      </w:r>
+      <w:bookmarkEnd w:id="3"/>
       <w:r>
         <w:rPr>
           <w:lang w:val="fr-FR"/>
         </w:rPr>
-        <w:t>2</w:t>
+        <w:t xml:space="preserve"> </w:t>
       </w:r>
       <w:r>
         <w:rPr>
           <w:lang w:val="fr-FR"/>
         </w:rPr>
+        <w:t>et firmware</w:t>
+      </w:r>
+    </w:p>
+    <w:p/>
+    <w:p>
+      <w:r>
+        <w:tab/>
+      </w:r>
+      <w:r>
+        <w:t xml:space="preserve">Pour ce projet, nous avons utilisé deux types de nœuds : </w:t>
+      </w:r>
+      <w:r>
+        <w:rPr>
+          <w:rStyle w:val="Accentuation"/>
+        </w:rPr>
+        <w:t>coordinateur</w:t>
+      </w:r>
+      <w:r>
+        <w:t xml:space="preserve"> et </w:t>
+      </w:r>
+      <w:r>
+        <w:rPr>
+          <w:rStyle w:val="Accentuation"/>
+        </w:rPr>
+        <w:t>sender</w:t>
+      </w:r>
+      <w:r>
+        <w:t xml:space="preserve">. </w:t>
+      </w:r>
+      <w:r>
+        <w:t xml:space="preserve">Les nœuds type </w:t>
+      </w:r>
+      <w:r>
+        <w:rPr>
+          <w:rStyle w:val="Accentuation"/>
+        </w:rPr>
+        <w:t>coordinateur</w:t>
+      </w:r>
+      <w:r>
+        <w:t xml:space="preserve"> ont pour objectif de synchroniser les nœuds et de leur envoyer des trames de données. Les nœuds type </w:t>
+      </w:r>
+      <w:r>
+        <w:rPr>
+          <w:rStyle w:val="Accentuation"/>
+        </w:rPr>
+        <w:t>sender</w:t>
+      </w:r>
+      <w:r>
+        <w:t xml:space="preserve"> ont pour objectif de recevoir les trames de données du coordinateur et de les renvoyer.</w:t>
+      </w:r>
+      <w:r>
         <w:t xml:space="preserve"> </w:t>
       </w:r>
       <w:r>
-        <w:rPr>
-          <w:lang w:val="fr-FR"/>
-        </w:rPr>
-        <w:t>Type de n</w:t>
-      </w:r>
-      <w:r>
-        <w:rPr>
-          <w:lang w:val="fr-FR"/>
-        </w:rPr>
-        <w:t>œuds</w:t>
-      </w:r>
-      <w:bookmarkEnd w:id="3"/>
-      <w:r>
-        <w:rPr>
-          <w:lang w:val="fr-FR"/>
-        </w:rPr>
-        <w:t xml:space="preserve"> </w:t>
-      </w:r>
-      <w:r>
-        <w:rPr>
-          <w:lang w:val="fr-FR"/>
-        </w:rPr>
-        <w:t>et firmware</w:t>
-      </w:r>
-    </w:p>
-    <w:p/>
-    <w:p>
-      <w:r>
-        <w:tab/>
-      </w:r>
-      <w:r>
-        <w:t xml:space="preserve">Pour ce projet, nous avons utilisé deux types de nœuds : </w:t>
+        <w:t>Ainsi, c</w:t>
+      </w:r>
+      <w:r>
+        <w:t xml:space="preserve">haque type </w:t>
+      </w:r>
+      <w:r>
+        <w:t xml:space="preserve">de nœud </w:t>
+      </w:r>
+      <w:r>
+        <w:t xml:space="preserve">possède un firmware écrit en C : </w:t>
       </w:r>
       <w:r>
         <w:rPr>
           <w:rStyle w:val="Accentuation"/>
         </w:rPr>
-        <w:t>coordinateur</w:t>
+        <w:t>coordinateur.c</w:t>
       </w:r>
       <w:r>
         <w:t xml:space="preserve"> et </w:t>
@@ -1711,114 +1739,44 @@
         <w:rPr>
           <w:rStyle w:val="Accentuation"/>
         </w:rPr>
-        <w:t>sender</w:t>
+        <w:t>sender.c</w:t>
       </w:r>
       <w:r>
         <w:t xml:space="preserve">. </w:t>
       </w:r>
       <w:r>
-        <w:t xml:space="preserve">Les nœuds type </w:t>
+        <w:t xml:space="preserve">Un </w:t>
       </w:r>
       <w:r>
         <w:rPr>
           <w:rStyle w:val="Accentuation"/>
         </w:rPr>
-        <w:t>coordinateur</w:t>
-      </w:r>
-      <w:r>
-        <w:t xml:space="preserve"> </w:t>
-      </w:r>
-      <w:r>
-        <w:t>ont</w:t>
-      </w:r>
-      <w:r>
-        <w:t xml:space="preserve"> pour objectif de synchroniser les nœuds et de leur envoyer des trames de données. Les nœuds type </w:t>
+        <w:t>Makefile</w:t>
+      </w:r>
+      <w:r>
+        <w:t xml:space="preserve"> fournit avec les firmware permet de construire les exécutables (en </w:t>
       </w:r>
       <w:r>
         <w:rPr>
           <w:rStyle w:val="Accentuation"/>
         </w:rPr>
-        <w:t>sender</w:t>
-      </w:r>
-      <w:r>
-        <w:t xml:space="preserve"> ont pour objectif de recevoir les trames de données du coordinateur et de les renvoyer.</w:t>
-      </w:r>
-      <w:r>
-        <w:t xml:space="preserve"> </w:t>
-      </w:r>
-      <w:r>
-        <w:t>Ainsi, c</w:t>
-      </w:r>
-      <w:r>
-        <w:t xml:space="preserve">haque type </w:t>
-      </w:r>
-      <w:r>
-        <w:t xml:space="preserve">de nœud </w:t>
-      </w:r>
-      <w:r>
-        <w:t xml:space="preserve">possède un firmware écrit en C : </w:t>
+        <w:t>.iotlab</w:t>
+      </w:r>
+      <w:r>
+        <w:t>)</w:t>
+      </w:r>
+      <w:r>
+        <w:t xml:space="preserve"> adaptés aux nœuds IoT de la plateforme.</w:t>
+      </w:r>
+      <w:r>
+        <w:t xml:space="preserve"> Un fichier de configuration nommé </w:t>
       </w:r>
       <w:r>
         <w:rPr>
           <w:rStyle w:val="Accentuation"/>
         </w:rPr>
-        <w:t>coordinateur.c</w:t>
-      </w:r>
-      <w:r>
-        <w:t xml:space="preserve"> et </w:t>
-      </w:r>
-      <w:r>
-        <w:rPr>
-          <w:rStyle w:val="Accentuation"/>
-        </w:rPr>
-        <w:t>sender.c</w:t>
-      </w:r>
-      <w:r>
-        <w:t xml:space="preserve">. </w:t>
-      </w:r>
-      <w:r>
-        <w:t xml:space="preserve">Un </w:t>
-      </w:r>
-      <w:r>
-        <w:rPr>
-          <w:rStyle w:val="Accentuation"/>
-        </w:rPr>
-        <w:t>Makefile</w:t>
-      </w:r>
-      <w:r>
-        <w:t xml:space="preserve"> fournit avec les firmware permet de construire les exécutables (en </w:t>
-      </w:r>
-      <w:r>
-        <w:rPr>
-          <w:rStyle w:val="Accentuation"/>
-        </w:rPr>
-        <w:t>.</w:t>
-      </w:r>
-      <w:proofErr w:type="spellStart"/>
-      <w:r>
-        <w:rPr>
-          <w:rStyle w:val="Accentuation"/>
-        </w:rPr>
-        <w:t>iotlab</w:t>
-      </w:r>
-      <w:proofErr w:type="spellEnd"/>
-      <w:r>
-        <w:t>)</w:t>
-      </w:r>
-      <w:r>
-        <w:t xml:space="preserve"> adaptés aux nœuds IoT de la plateforme.</w:t>
-      </w:r>
-      <w:r>
-        <w:t xml:space="preserve"> Un fichier de configuration nommé </w:t>
-      </w:r>
-      <w:proofErr w:type="spellStart"/>
-      <w:r>
-        <w:rPr>
-          <w:rStyle w:val="Accentuation"/>
-        </w:rPr>
         <w:t>project-conf.h</w:t>
       </w:r>
-      <w:proofErr w:type="spellEnd"/>
       <w:r>
         <w:t xml:space="preserve"> permet de modifier la configuration de TSCH et Orchestra, c'est ce que nous avons principalement utilisé pour chaque expérience.</w:t>
       </w:r>
@@ -1982,14 +1940,12 @@
       <w:r>
         <w:t xml:space="preserve"> </w:t>
       </w:r>
-      <w:proofErr w:type="spellStart"/>
       <w:r>
         <w:rPr>
           <w:rStyle w:val="Accentuation"/>
         </w:rPr>
         <w:t>netcat</w:t>
       </w:r>
-      <w:proofErr w:type="spellEnd"/>
       <w:r>
         <w:t>.</w:t>
       </w:r>
@@ -2178,14 +2134,16 @@
         </w:numPr>
       </w:pPr>
       <w:bookmarkStart w:id="8" w:name="_Toc134459611"/>
-      <w:proofErr w:type="spellStart"/>
       <w:r>
         <w:lastRenderedPageBreak/>
         <w:t>Résultats</w:t>
       </w:r>
       <w:bookmarkEnd w:id="8"/>
-      <w:proofErr w:type="spellEnd"/>
-    </w:p>
+    </w:p>
+    <w:p/>
+    <w:p/>
+    <w:p/>
+    <w:p/>
     <w:p/>
     <w:p/>
     <w:p/>
@@ -2238,20 +2196,11 @@
         </w:numPr>
       </w:pPr>
       <w:bookmarkStart w:id="9" w:name="_Toc134459612"/>
-      <w:proofErr w:type="spellStart"/>
-      <w:r>
-        <w:t>Analyse</w:t>
-      </w:r>
-      <w:proofErr w:type="spellEnd"/>
-      <w:r>
-        <w:t xml:space="preserve"> des </w:t>
-      </w:r>
-      <w:proofErr w:type="spellStart"/>
-      <w:r>
-        <w:t>résultats</w:t>
+      <w:r>
+        <w:lastRenderedPageBreak/>
+        <w:t>Analyse des résultats</w:t>
       </w:r>
       <w:bookmarkEnd w:id="9"/>
-      <w:proofErr w:type="spellEnd"/>
     </w:p>
     <w:sectPr>
       <w:footerReference w:type="default" r:id="rId12"/>
@@ -3496,6 +3445,9 @@
     <w:lsdException w:name="Table Subtle 1" w:semiHidden="1" w:unhideWhenUsed="1"/>
     <w:lsdException w:name="Table Subtle 2" w:semiHidden="1" w:unhideWhenUsed="1"/>
     <w:lsdException w:name="Table Web 1" w:semiHidden="1" w:unhideWhenUsed="1"/>
+    <w:lsdException w:name="Table Web 2" w:semiHidden="1" w:unhideWhenUsed="1"/>
+    <w:lsdException w:name="Table Web 3" w:semiHidden="1" w:unhideWhenUsed="1"/>
+    <w:lsdException w:name="Table Theme" w:semiHidden="1" w:unhideWhenUsed="1"/>
     <w:lsdException w:name="Placeholder Text" w:semiHidden="1" w:uiPriority="99"/>
     <w:lsdException w:name="No Spacing" w:uiPriority="1" w:qFormat="1"/>
     <w:lsdException w:name="Light Shading" w:uiPriority="60"/>
@@ -3892,6 +3844,7 @@
   <w:style w:type="character" w:default="1" w:styleId="Policepardfaut">
     <w:name w:val="Default Paragraph Font"/>
     <w:uiPriority w:val="1"/>
+    <w:semiHidden/>
     <w:unhideWhenUsed/>
   </w:style>
   <w:style w:type="table" w:default="1" w:styleId="TableauNormal">
@@ -4845,6 +4798,15 @@
 </file>
 
 <file path=customXml/item1.xml><?xml version="1.0" encoding="utf-8"?>
+<?mso-contentType ?>
+<FormTemplates xmlns="http://schemas.microsoft.com/sharepoint/v3/contenttype/forms">
+  <Display>DocumentLibraryForm</Display>
+  <Edit>AssetEditForm</Edit>
+  <New>DocumentLibraryForm</New>
+</FormTemplates>
+</file>
+
+<file path=customXml/item2.xml><?xml version="1.0" encoding="utf-8"?>
 <p:properties xmlns:p="http://schemas.microsoft.com/office/2006/metadata/properties" xmlns:xsi="http://www.w3.org/2001/XMLSchema-instance" xmlns:pc="http://schemas.microsoft.com/office/infopath/2007/PartnerControls">
   <documentManagement>
     <MarketSpecific xmlns="6d93d202-47fc-4405-873a-cab67cc5f1b2">false</MarketSpecific>
@@ -4974,16 +4936,11 @@
 </p:properties>
 </file>
 
-<file path=customXml/item2.xml><?xml version="1.0" encoding="utf-8"?>
-<?mso-contentType ?>
-<FormTemplates xmlns="http://schemas.microsoft.com/sharepoint/v3/contenttype/forms">
-  <Display>DocumentLibraryForm</Display>
-  <Edit>AssetEditForm</Edit>
-  <New>DocumentLibraryForm</New>
-</FormTemplates>
+<file path=customXml/item3.xml><?xml version="1.0" encoding="utf-8"?>
+<b:Sources xmlns:b="http://schemas.openxmlformats.org/officeDocument/2006/bibliography" xmlns="http://schemas.openxmlformats.org/officeDocument/2006/bibliography" SelectedStyle="\APASixthEditionOfficeOnline.xsl" StyleName="APA" Version="6"/>
 </file>
 
-<file path=customXml/item3.xml><?xml version="1.0" encoding="utf-8"?>
+<file path=customXml/item4.xml><?xml version="1.0" encoding="utf-8"?>
 <ct:contentTypeSchema xmlns:ct="http://schemas.microsoft.com/office/2006/metadata/contentType" xmlns:ma="http://schemas.microsoft.com/office/2006/metadata/properties/metaAttributes" ct:_="" ma:_="" ma:contentTypeName="TemplateFile" ma:contentTypeID="0x01010069924D1ECC420D47A2456556BC94F7370400BDF4491DEA4973499845289601F88B9F" ma:contentTypeVersion="55" ma:contentTypeDescription="Create a new document." ma:contentTypeScope="" ma:versionID="41eb558a2b826e6e4f9defd990175bec">
   <xsd:schema xmlns:xsd="http://www.w3.org/2001/XMLSchema" xmlns:xs="http://www.w3.org/2001/XMLSchema" xmlns:p="http://schemas.microsoft.com/office/2006/metadata/properties" xmlns:ns2="6d93d202-47fc-4405-873a-cab67cc5f1b2" xmlns:ns3="64acb2c5-0a2b-4bda-bd34-58e36cbb80d2" targetNamespace="http://schemas.microsoft.com/office/2006/metadata/properties" ma:root="true" ma:fieldsID="19deea0185cf7bc57eee9b90b1ba2ace" ns2:_="" ns3:_="">
     <xsd:import namespace="6d93d202-47fc-4405-873a-cab67cc5f1b2"/>
@@ -6042,11 +5999,15 @@
 </ct:contentTypeSchema>
 </file>
 
-<file path=customXml/item4.xml><?xml version="1.0" encoding="utf-8"?>
-<b:Sources xmlns:b="http://schemas.openxmlformats.org/officeDocument/2006/bibliography" xmlns="http://schemas.openxmlformats.org/officeDocument/2006/bibliography" SelectedStyle="\APASixthEditionOfficeOnline.xsl" StyleName="APA" Version="6"/>
+<file path=customXml/itemProps1.xml><?xml version="1.0" encoding="utf-8"?>
+<ds:datastoreItem xmlns:ds="http://schemas.openxmlformats.org/officeDocument/2006/customXml" ds:itemID="{E6BB8C06-0581-4378-8C13-4226FF35A4B4}">
+  <ds:schemaRefs>
+    <ds:schemaRef ds:uri="http://schemas.microsoft.com/sharepoint/v3/contenttype/forms"/>
+  </ds:schemaRefs>
+</ds:datastoreItem>
 </file>
 
-<file path=customXml/itemProps1.xml><?xml version="1.0" encoding="utf-8"?>
+<file path=customXml/itemProps2.xml><?xml version="1.0" encoding="utf-8"?>
 <ds:datastoreItem xmlns:ds="http://schemas.openxmlformats.org/officeDocument/2006/customXml" ds:itemID="{12B8E618-8D72-4C60-9801-870123FB336F}">
   <ds:schemaRefs>
     <ds:schemaRef ds:uri="http://schemas.microsoft.com/office/2006/metadata/properties"/>
@@ -6057,15 +6018,15 @@
 </ds:datastoreItem>
 </file>
 
-<file path=customXml/itemProps2.xml><?xml version="1.0" encoding="utf-8"?>
-<ds:datastoreItem xmlns:ds="http://schemas.openxmlformats.org/officeDocument/2006/customXml" ds:itemID="{E6BB8C06-0581-4378-8C13-4226FF35A4B4}">
+<file path=customXml/itemProps3.xml><?xml version="1.0" encoding="utf-8"?>
+<ds:datastoreItem xmlns:ds="http://schemas.openxmlformats.org/officeDocument/2006/customXml" ds:itemID="{0ED38CB6-E4AD-4B12-AE41-6667DA466DB8}">
   <ds:schemaRefs>
-    <ds:schemaRef ds:uri="http://schemas.microsoft.com/sharepoint/v3/contenttype/forms"/>
+    <ds:schemaRef ds:uri="http://schemas.openxmlformats.org/officeDocument/2006/bibliography"/>
   </ds:schemaRefs>
 </ds:datastoreItem>
 </file>
 
-<file path=customXml/itemProps3.xml><?xml version="1.0" encoding="utf-8"?>
+<file path=customXml/itemProps4.xml><?xml version="1.0" encoding="utf-8"?>
 <ds:datastoreItem xmlns:ds="http://schemas.openxmlformats.org/officeDocument/2006/customXml" ds:itemID="{D0BCE359-2094-492D-AE8F-F4BD4BD6590D}">
   <ds:schemaRefs>
     <ds:schemaRef ds:uri="http://schemas.microsoft.com/office/2006/metadata/contentType"/>
@@ -6082,12 +6043,4 @@
     <ds:schemaRef ds:uri="http://schemas.microsoft.com/internal/obd"/>
   </ds:schemaRefs>
 </ds:datastoreItem>
-</file>
-
-<file path=customXml/itemProps4.xml><?xml version="1.0" encoding="utf-8"?>
-<ds:datastoreItem xmlns:ds="http://schemas.openxmlformats.org/officeDocument/2006/customXml" ds:itemID="{0ED38CB6-E4AD-4B12-AE41-6667DA466DB8}">
-  <ds:schemaRefs>
-    <ds:schemaRef ds:uri="http://schemas.openxmlformats.org/officeDocument/2006/bibliography"/>
-  </ds:schemaRefs>
-</ds:datastoreItem>
 </file>
</xml_diff>

<commit_message>
protocol entry in script
</commit_message>
<xml_diff>
--- a/Rapport.docx
+++ b/Rapport.docx
@@ -422,8 +422,14 @@
         <w:p>
           <w:pPr>
             <w:pStyle w:val="Titre"/>
+            <w:rPr>
+              <w:lang w:val="fr-FR"/>
+            </w:rPr>
           </w:pPr>
           <w:r>
+            <w:rPr>
+              <w:lang w:val="fr-FR"/>
+            </w:rPr>
             <w:t>Table des matières</w:t>
           </w:r>
           <w:bookmarkEnd w:id="0"/>
@@ -1367,9 +1373,14 @@
       <w:bookmarkStart w:id="1" w:name="_Toc134459605"/>
       <w:r>
         <w:lastRenderedPageBreak/>
-        <w:t>Structure du projet</w:t>
+        <w:t xml:space="preserve">Structure du </w:t>
+      </w:r>
+      <w:proofErr w:type="spellStart"/>
+      <w:r>
+        <w:t>projet</w:t>
       </w:r>
       <w:bookmarkEnd w:id="1"/>
+      <w:proofErr w:type="spellEnd"/>
     </w:p>
     <w:p>
       <w:pPr>
@@ -1760,8 +1771,16 @@
         <w:rPr>
           <w:rStyle w:val="Accentuation"/>
         </w:rPr>
-        <w:t>.iotlab</w:t>
-      </w:r>
+        <w:t>.</w:t>
+      </w:r>
+      <w:proofErr w:type="spellStart"/>
+      <w:r>
+        <w:rPr>
+          <w:rStyle w:val="Accentuation"/>
+        </w:rPr>
+        <w:t>iotlab</w:t>
+      </w:r>
+      <w:proofErr w:type="spellEnd"/>
       <w:r>
         <w:t>)</w:t>
       </w:r>
@@ -1771,12 +1790,14 @@
       <w:r>
         <w:t xml:space="preserve"> Un fichier de configuration nommé </w:t>
       </w:r>
+      <w:proofErr w:type="spellStart"/>
       <w:r>
         <w:rPr>
           <w:rStyle w:val="Accentuation"/>
         </w:rPr>
         <w:t>project-conf.h</w:t>
       </w:r>
+      <w:proofErr w:type="spellEnd"/>
       <w:r>
         <w:t xml:space="preserve"> permet de modifier la configuration de TSCH et Orchestra, c'est ce que nous avons principalement utilisé pour chaque expérience.</w:t>
       </w:r>
@@ -1842,7 +1863,23 @@
         <w:t>ubmit.sh</w:t>
       </w:r>
       <w:r>
-        <w:t xml:space="preserve"> : ce script permet de déployer une expérience sur la plateforme IoTLab. Il prend en paramètre le nom de l'expérience, la durée de l'expérience, le nombre de nœuds et le site sur lequel l'expérience doit être déployée. Il crée un fichier JSON contenant les informations de l'expérience et l'envoie à l'API IoTLab. Il attend ensuite que l'expérience soit déployée et affiche l'ID de l'expérience.</w:t>
+        <w:t xml:space="preserve"> : ce script permet de déployer une expérience sur la plateforme IoTLab. Il prend en paramètre le nom de l'expérience, la durée de l'expérience, le nombre de nœuds</w:t>
+      </w:r>
+      <w:r>
+        <w:t xml:space="preserve">, </w:t>
+      </w:r>
+      <w:r>
+        <w:t>le site sur lequel l'expérience doit être déployée</w:t>
+      </w:r>
+      <w:r>
+        <w:t xml:space="preserve"> et le type de protocole MAC utilisé (CSMA ou TSCH)</w:t>
+      </w:r>
+      <w:r>
+        <w:t xml:space="preserve">. Il crée un fichier </w:t>
+      </w:r>
+      <w:r>
+        <w:lastRenderedPageBreak/>
+        <w:t>JSON contenant les informations de l'expérience et l'envoie à l'API IoTLab. Il attend ensuite que l'expérience soit déployée et affiche l'ID de l'expérience.</w:t>
       </w:r>
     </w:p>
     <w:p>
@@ -1850,7 +1887,6 @@
         <w:rPr>
           <w:rStyle w:val="Accentuation"/>
         </w:rPr>
-        <w:lastRenderedPageBreak/>
         <w:t>check_free_node.sh</w:t>
       </w:r>
       <w:r>
@@ -1882,7 +1918,22 @@
         <w:t>onitor.sh</w:t>
       </w:r>
       <w:r>
-        <w:t xml:space="preserve"> : ce script permet de surveiller la consommation d'énergie des nœuds. Il prend en paramètre le nom de l'expérience, la durée de l'expérience, le nombre de nœuds et la métrique à observer (puissance électrique ou activité radio). Il attend que l'expérience de se termine et récupère les données de consommation du coordinateur. Il crée ensuite des graphiques à partir de ces données à l'aide d'un script python</w:t>
+        <w:t xml:space="preserve"> : ce script permet de surveiller la consommation d'énergie des nœuds. Il prend en paramètre le nom de l'expérience, la durée de l'expérience, le nombre de nœuds</w:t>
+      </w:r>
+      <w:r>
+        <w:t xml:space="preserve">, </w:t>
+      </w:r>
+      <w:r>
+        <w:t>la métrique à observer (puissance électrique ou activité radio)</w:t>
+      </w:r>
+      <w:r>
+        <w:t xml:space="preserve"> et </w:t>
+      </w:r>
+      <w:r>
+        <w:t>le type de protocole MAC utilisé (CSMA ou TSCH)</w:t>
+      </w:r>
+      <w:r>
+        <w:t>. Il attend que l'expérience de se termine et récupère les données de consommation du coordinateur. Il crée ensuite des graphiques à partir de ces données à l'aide d'un script python</w:t>
       </w:r>
       <w:r>
         <w:t xml:space="preserve"> qui </w:t>
@@ -1914,7 +1965,25 @@
         <w:t>etcat.sh</w:t>
       </w:r>
       <w:r>
-        <w:t xml:space="preserve"> : ce script permet de récupérer le trafic réseau. Il prend en paramètre le nom de l'expérience, la durée de l'expérience, le nombre de nœuds et le site sur lequel l'expérience doit être déployée. Il récupère les données du trafic réseau de chaque </w:t>
+        <w:t xml:space="preserve"> : ce script permet de récupérer le trafic réseau. Il prend en paramètre le nom de l'expérience, la durée de l'expérience, le nombre de nœuds</w:t>
+      </w:r>
+      <w:r>
+        <w:t xml:space="preserve">, </w:t>
+      </w:r>
+      <w:r>
+        <w:t>le site sur lequel l'expérience doit être déployée</w:t>
+      </w:r>
+      <w:r>
+        <w:t xml:space="preserve"> </w:t>
+      </w:r>
+      <w:r>
+        <w:t>et le type de protocole MAC utilisé (CSMA ou TSCH)</w:t>
+      </w:r>
+      <w:r>
+        <w:t>.</w:t>
+      </w:r>
+      <w:r>
+        <w:t xml:space="preserve"> Il récupère les données du trafic réseau de chaque </w:t>
       </w:r>
       <w:r>
         <w:t>nœud</w:t>
@@ -1940,12 +2009,14 @@
       <w:r>
         <w:t xml:space="preserve"> </w:t>
       </w:r>
+      <w:proofErr w:type="spellStart"/>
       <w:r>
         <w:rPr>
           <w:rStyle w:val="Accentuation"/>
         </w:rPr>
         <w:t>netcat</w:t>
       </w:r>
+      <w:proofErr w:type="spellEnd"/>
       <w:r>
         <w:t>.</w:t>
       </w:r>
@@ -2000,7 +2071,13 @@
         <w:t>netcat.sh</w:t>
       </w:r>
       <w:r>
-        <w:t xml:space="preserve"> ou encore m</w:t>
+        <w:t xml:space="preserve"> ou encore </w:t>
+      </w:r>
+      <w:r>
+        <w:rPr>
+          <w:rStyle w:val="Accentuation"/>
+        </w:rPr>
+        <w:t>m</w:t>
       </w:r>
       <w:r>
         <w:rPr>
@@ -2134,11 +2211,12 @@
         </w:numPr>
       </w:pPr>
       <w:bookmarkStart w:id="8" w:name="_Toc134459611"/>
-      <w:r>
-        <w:lastRenderedPageBreak/>
+      <w:proofErr w:type="spellStart"/>
+      <w:r>
         <w:t>Résultats</w:t>
       </w:r>
       <w:bookmarkEnd w:id="8"/>
+      <w:proofErr w:type="spellEnd"/>
     </w:p>
     <w:p/>
     <w:p/>
@@ -2196,11 +2274,20 @@
         </w:numPr>
       </w:pPr>
       <w:bookmarkStart w:id="9" w:name="_Toc134459612"/>
-      <w:r>
-        <w:lastRenderedPageBreak/>
-        <w:t>Analyse des résultats</w:t>
+      <w:proofErr w:type="spellStart"/>
+      <w:r>
+        <w:t>Analyse</w:t>
+      </w:r>
+      <w:proofErr w:type="spellEnd"/>
+      <w:r>
+        <w:t xml:space="preserve"> des </w:t>
+      </w:r>
+      <w:proofErr w:type="spellStart"/>
+      <w:r>
+        <w:t>résultats</w:t>
       </w:r>
       <w:bookmarkEnd w:id="9"/>
+      <w:proofErr w:type="spellEnd"/>
     </w:p>
     <w:sectPr>
       <w:footerReference w:type="default" r:id="rId12"/>

</xml_diff>